<commit_message>
chore: fixes spacing in docx
</commit_message>
<xml_diff>
--- a/HW3/HW3_CSC680_Report.docx
+++ b/HW3/HW3_CSC680_Report.docx
@@ -504,6 +504,7 @@
       <w:r>
         <w:rPr>
           <w:rFonts w:ascii="Times New Roman" w:hAnsi="Times New Roman" w:cs="Times New Roman"/>
+          <w:noProof/>
           <w:sz w:val="24"/>
           <w:szCs w:val="24"/>
         </w:rPr>
@@ -546,6 +547,7 @@
       <w:r>
         <w:rPr>
           <w:rFonts w:ascii="Times New Roman" w:hAnsi="Times New Roman" w:cs="Times New Roman"/>
+          <w:noProof/>
           <w:sz w:val="24"/>
           <w:szCs w:val="24"/>
         </w:rPr>
@@ -634,10 +636,12 @@
     <w:p>
       <w:pPr>
         <w:keepNext/>
+        <w:jc w:val="center"/>
       </w:pPr>
       <w:r>
         <w:rPr>
           <w:rFonts w:ascii="Times New Roman" w:hAnsi="Times New Roman" w:cs="Times New Roman"/>
+          <w:noProof/>
           <w:sz w:val="24"/>
           <w:szCs w:val="24"/>
         </w:rPr>
@@ -682,6 +686,7 @@
     <w:p>
       <w:pPr>
         <w:pStyle w:val="Caption"/>
+        <w:jc w:val="center"/>
       </w:pPr>
       <w:r>
         <w:t xml:space="preserve">Figure </w:t>
@@ -855,23 +860,7 @@
           <w:sz w:val="24"/>
           <w:szCs w:val="24"/>
         </w:rPr>
-        <w:t xml:space="preserve">The same </w:t>
-      </w:r>
-      <w:r>
-        <w:rPr>
-          <w:rFonts w:ascii="Times New Roman" w:hAnsi="Times New Roman" w:cs="Times New Roman"/>
-          <w:sz w:val="24"/>
-          <w:szCs w:val="24"/>
-        </w:rPr>
-        <w:t>algorithm</w:t>
-      </w:r>
-      <w:r>
-        <w:rPr>
-          <w:rFonts w:ascii="Times New Roman" w:hAnsi="Times New Roman" w:cs="Times New Roman"/>
-          <w:sz w:val="24"/>
-          <w:szCs w:val="24"/>
-        </w:rPr>
-        <w:t xml:space="preserve"> functions used to find the paths</w:t>
+        <w:t>The same algorithm functions used to find the paths</w:t>
       </w:r>
       <w:r>
         <w:rPr>
@@ -961,15 +950,7 @@
           <w:sz w:val="24"/>
           <w:szCs w:val="24"/>
         </w:rPr>
-        <w:t xml:space="preserve"> </w:t>
-      </w:r>
-      <w:r>
-        <w:rPr>
-          <w:rFonts w:ascii="Times New Roman" w:hAnsi="Times New Roman" w:cs="Times New Roman"/>
-          <w:sz w:val="24"/>
-          <w:szCs w:val="24"/>
-        </w:rPr>
-        <w:t xml:space="preserve">(seen in </w:t>
+        <w:t xml:space="preserve"> (seen in </w:t>
       </w:r>
       <w:r>
         <w:rPr>
@@ -1013,15 +994,7 @@
           <w:sz w:val="24"/>
           <w:szCs w:val="24"/>
         </w:rPr>
-        <w:t xml:space="preserve"> </w:t>
-      </w:r>
-      <w:r>
-        <w:rPr>
-          <w:rFonts w:ascii="Times New Roman" w:hAnsi="Times New Roman" w:cs="Times New Roman"/>
-          <w:sz w:val="24"/>
-          <w:szCs w:val="24"/>
-        </w:rPr>
-        <w:t xml:space="preserve">(seen in </w:t>
+        <w:t xml:space="preserve"> (seen in </w:t>
       </w:r>
       <w:r>
         <w:rPr>
@@ -1139,6 +1112,7 @@
       <w:r>
         <w:rPr>
           <w:rFonts w:ascii="Times New Roman" w:hAnsi="Times New Roman" w:cs="Times New Roman"/>
+          <w:noProof/>
           <w:sz w:val="24"/>
           <w:szCs w:val="24"/>
         </w:rPr>
@@ -1181,6 +1155,7 @@
       <w:r>
         <w:rPr>
           <w:rFonts w:ascii="Times New Roman" w:hAnsi="Times New Roman" w:cs="Times New Roman"/>
+          <w:noProof/>
           <w:sz w:val="24"/>
           <w:szCs w:val="24"/>
         </w:rPr>
@@ -1277,6 +1252,7 @@
       <w:r>
         <w:rPr>
           <w:rFonts w:ascii="Times New Roman" w:hAnsi="Times New Roman" w:cs="Times New Roman"/>
+          <w:noProof/>
           <w:sz w:val="24"/>
           <w:szCs w:val="24"/>
         </w:rPr>
@@ -1345,6 +1321,7 @@
       <w:r>
         <w:rPr>
           <w:rFonts w:ascii="Times New Roman" w:hAnsi="Times New Roman" w:cs="Times New Roman"/>
+          <w:noProof/>
           <w:sz w:val="24"/>
           <w:szCs w:val="24"/>
         </w:rPr>
@@ -1414,6 +1391,7 @@
       <w:r>
         <w:rPr>
           <w:rFonts w:ascii="Times New Roman" w:hAnsi="Times New Roman" w:cs="Times New Roman"/>
+          <w:noProof/>
           <w:sz w:val="24"/>
           <w:szCs w:val="24"/>
         </w:rPr>
@@ -1490,6 +1468,7 @@
       <w:r>
         <w:rPr>
           <w:rFonts w:ascii="Times New Roman" w:hAnsi="Times New Roman" w:cs="Times New Roman"/>
+          <w:noProof/>
           <w:sz w:val="24"/>
           <w:szCs w:val="24"/>
         </w:rPr>
@@ -1664,39 +1643,15 @@
           <w:sz w:val="24"/>
           <w:szCs w:val="24"/>
         </w:rPr>
-        <w:t xml:space="preserve">class variables for </w:t>
-      </w:r>
-      <w:r>
-        <w:rPr>
-          <w:rFonts w:ascii="Times New Roman" w:hAnsi="Times New Roman" w:cs="Times New Roman"/>
-          <w:sz w:val="24"/>
-          <w:szCs w:val="24"/>
-        </w:rPr>
-        <w:t xml:space="preserve">α </w:t>
-      </w:r>
-      <w:r>
-        <w:rPr>
-          <w:rFonts w:ascii="Times New Roman" w:hAnsi="Times New Roman" w:cs="Times New Roman"/>
-          <w:sz w:val="24"/>
-          <w:szCs w:val="24"/>
-        </w:rPr>
-        <w:t xml:space="preserve">(“alpha”) and </w:t>
-      </w:r>
-      <w:r>
-        <w:rPr>
-          <w:rFonts w:ascii="Times New Roman" w:hAnsi="Times New Roman" w:cs="Times New Roman"/>
-          <w:sz w:val="24"/>
-          <w:szCs w:val="24"/>
-        </w:rPr>
-        <w:t>β</w:t>
-      </w:r>
-      <w:r>
-        <w:rPr>
-          <w:rFonts w:ascii="Times New Roman" w:hAnsi="Times New Roman" w:cs="Times New Roman"/>
-          <w:sz w:val="24"/>
-          <w:szCs w:val="24"/>
-        </w:rPr>
-        <w:t xml:space="preserve"> (“beta”)</w:t>
+        <w:t xml:space="preserve">class variables for α (“alpha”) and </w:t>
+      </w:r>
+      <w:r>
+        <w:rPr>
+          <w:rFonts w:ascii="Times New Roman" w:hAnsi="Times New Roman" w:cs="Times New Roman"/>
+          <w:sz w:val="24"/>
+          <w:szCs w:val="24"/>
+        </w:rPr>
+        <w:t>β (“beta”)</w:t>
       </w:r>
       <w:r>
         <w:rPr>
@@ -1912,7 +1867,153 @@
           <w:sz w:val="24"/>
           <w:szCs w:val="24"/>
         </w:rPr>
-        <w:t xml:space="preserve"> While testing, it was seen that changing the </w:t>
+        <w:t xml:space="preserve"> While testing, it was seen that changing the α-value did not affect the optimal path found if </w:t>
+      </w:r>
+      <w:bookmarkStart w:id="1" w:name="_Hlk211973508"/>
+      <w:r>
+        <w:rPr>
+          <w:rFonts w:ascii="Times New Roman" w:hAnsi="Times New Roman" w:cs="Times New Roman"/>
+          <w:sz w:val="24"/>
+          <w:szCs w:val="24"/>
+        </w:rPr>
+        <w:t>β was never greater than α * 3</w:t>
+      </w:r>
+      <w:bookmarkEnd w:id="1"/>
+      <w:r>
+        <w:rPr>
+          <w:rFonts w:ascii="Times New Roman" w:hAnsi="Times New Roman" w:cs="Times New Roman"/>
+          <w:sz w:val="24"/>
+          <w:szCs w:val="24"/>
+        </w:rPr>
+        <w:t xml:space="preserve">. However, when </w:t>
+      </w:r>
+      <w:r>
+        <w:rPr>
+          <w:rFonts w:ascii="Times New Roman" w:hAnsi="Times New Roman" w:cs="Times New Roman"/>
+          <w:sz w:val="24"/>
+          <w:szCs w:val="24"/>
+        </w:rPr>
+        <w:t>β</w:t>
+      </w:r>
+      <w:r>
+        <w:rPr>
+          <w:rFonts w:ascii="Times New Roman" w:hAnsi="Times New Roman" w:cs="Times New Roman"/>
+          <w:sz w:val="24"/>
+          <w:szCs w:val="24"/>
+        </w:rPr>
+        <w:t xml:space="preserve"> &gt; </w:t>
+      </w:r>
+      <w:r>
+        <w:rPr>
+          <w:rFonts w:ascii="Times New Roman" w:hAnsi="Times New Roman" w:cs="Times New Roman"/>
+          <w:sz w:val="24"/>
+          <w:szCs w:val="24"/>
+        </w:rPr>
+        <w:t>α * 3</w:t>
+      </w:r>
+      <w:r>
+        <w:rPr>
+          <w:rFonts w:ascii="Times New Roman" w:hAnsi="Times New Roman" w:cs="Times New Roman"/>
+          <w:sz w:val="24"/>
+          <w:szCs w:val="24"/>
+        </w:rPr>
+        <w:t xml:space="preserve">, the path was </w:t>
+      </w:r>
+      <w:r>
+        <w:rPr>
+          <w:rFonts w:ascii="Times New Roman" w:hAnsi="Times New Roman" w:cs="Times New Roman"/>
+          <w:sz w:val="24"/>
+          <w:szCs w:val="24"/>
+        </w:rPr>
+        <w:t>affected</w:t>
+      </w:r>
+      <w:r>
+        <w:rPr>
+          <w:rFonts w:ascii="Times New Roman" w:hAnsi="Times New Roman" w:cs="Times New Roman"/>
+          <w:sz w:val="24"/>
+          <w:szCs w:val="24"/>
+        </w:rPr>
+        <w:t xml:space="preserve"> by visiting 2 more cells</w:t>
+      </w:r>
+      <w:r>
+        <w:rPr>
+          <w:rFonts w:ascii="Times New Roman" w:hAnsi="Times New Roman" w:cs="Times New Roman"/>
+          <w:sz w:val="24"/>
+          <w:szCs w:val="24"/>
+        </w:rPr>
+        <w:t xml:space="preserve">, straying off the optimal path where it seemed the agent was lost for 3 cells before returning to the optimal path. Since </w:t>
+      </w:r>
+      <w:r>
+        <w:rPr>
+          <w:rFonts w:ascii="Times New Roman" w:hAnsi="Times New Roman" w:cs="Times New Roman"/>
+          <w:sz w:val="24"/>
+          <w:szCs w:val="24"/>
+        </w:rPr>
+        <w:t>β</w:t>
+      </w:r>
+      <w:r>
+        <w:rPr>
+          <w:rFonts w:ascii="Times New Roman" w:hAnsi="Times New Roman" w:cs="Times New Roman"/>
+          <w:sz w:val="24"/>
+          <w:szCs w:val="24"/>
+        </w:rPr>
+        <w:t xml:space="preserve"> can be considered the algorithm's bias towards states that are closer to goal</w:t>
+      </w:r>
+      <w:r>
+        <w:rPr>
+          <w:rFonts w:ascii="Times New Roman" w:hAnsi="Times New Roman" w:cs="Times New Roman"/>
+          <w:sz w:val="24"/>
+          <w:szCs w:val="24"/>
+        </w:rPr>
+        <w:t xml:space="preserve">, once </w:t>
+      </w:r>
+      <w:r>
+        <w:rPr>
+          <w:rFonts w:ascii="Times New Roman" w:hAnsi="Times New Roman" w:cs="Times New Roman"/>
+          <w:sz w:val="24"/>
+          <w:szCs w:val="24"/>
+        </w:rPr>
+        <w:t>β</w:t>
+      </w:r>
+      <w:r>
+        <w:rPr>
+          <w:rFonts w:ascii="Times New Roman" w:hAnsi="Times New Roman" w:cs="Times New Roman"/>
+          <w:sz w:val="24"/>
+          <w:szCs w:val="24"/>
+        </w:rPr>
+        <w:t xml:space="preserve"> &gt; </w:t>
+      </w:r>
+      <w:r>
+        <w:rPr>
+          <w:rFonts w:ascii="Times New Roman" w:hAnsi="Times New Roman" w:cs="Times New Roman"/>
+          <w:sz w:val="24"/>
+          <w:szCs w:val="24"/>
+        </w:rPr>
+        <w:t>α * 3</w:t>
+      </w:r>
+      <w:r>
+        <w:rPr>
+          <w:rFonts w:ascii="Times New Roman" w:hAnsi="Times New Roman" w:cs="Times New Roman"/>
+          <w:sz w:val="24"/>
+          <w:szCs w:val="24"/>
+        </w:rPr>
+        <w:t xml:space="preserve"> was reached at any point, as seen in the table below (</w:t>
+      </w:r>
+      <w:r>
+        <w:rPr>
+          <w:rFonts w:ascii="Times New Roman" w:hAnsi="Times New Roman" w:cs="Times New Roman"/>
+          <w:sz w:val="24"/>
+          <w:szCs w:val="24"/>
+        </w:rPr>
+        <w:t>α=1 and β=4</w:t>
+      </w:r>
+      <w:r>
+        <w:rPr>
+          <w:rFonts w:ascii="Times New Roman" w:hAnsi="Times New Roman" w:cs="Times New Roman"/>
+          <w:sz w:val="24"/>
+          <w:szCs w:val="24"/>
+        </w:rPr>
+        <w:t xml:space="preserve">; </w:t>
       </w:r>
       <w:r>
         <w:rPr>
@@ -1928,9 +2029,8 @@
           <w:sz w:val="24"/>
           <w:szCs w:val="24"/>
         </w:rPr>
-        <w:t xml:space="preserve">-value did not affect the optimal path found if </w:t>
-      </w:r>
-      <w:bookmarkStart w:id="1" w:name="_Hlk211973508"/>
+        <w:t xml:space="preserve">=1 and </w:t>
+      </w:r>
       <w:r>
         <w:rPr>
           <w:rFonts w:ascii="Times New Roman" w:hAnsi="Times New Roman" w:cs="Times New Roman"/>
@@ -1945,24 +2045,23 @@
           <w:sz w:val="24"/>
           <w:szCs w:val="24"/>
         </w:rPr>
-        <w:t xml:space="preserve"> was never greater than </w:t>
-      </w:r>
-      <w:r>
-        <w:rPr>
-          <w:rFonts w:ascii="Times New Roman" w:hAnsi="Times New Roman" w:cs="Times New Roman"/>
-          <w:sz w:val="24"/>
-          <w:szCs w:val="24"/>
-        </w:rPr>
-        <w:t>α * 3</w:t>
-      </w:r>
-      <w:bookmarkEnd w:id="1"/>
-      <w:r>
-        <w:rPr>
-          <w:rFonts w:ascii="Times New Roman" w:hAnsi="Times New Roman" w:cs="Times New Roman"/>
-          <w:sz w:val="24"/>
-          <w:szCs w:val="24"/>
-        </w:rPr>
-        <w:t xml:space="preserve">. However, when </w:t>
+        <w:t xml:space="preserve">=100; </w:t>
+      </w:r>
+      <w:r>
+        <w:rPr>
+          <w:rFonts w:ascii="Times New Roman" w:hAnsi="Times New Roman" w:cs="Times New Roman"/>
+          <w:sz w:val="24"/>
+          <w:szCs w:val="24"/>
+        </w:rPr>
+        <w:t>α</w:t>
+      </w:r>
+      <w:r>
+        <w:rPr>
+          <w:rFonts w:ascii="Times New Roman" w:hAnsi="Times New Roman" w:cs="Times New Roman"/>
+          <w:sz w:val="24"/>
+          <w:szCs w:val="24"/>
+        </w:rPr>
+        <w:t xml:space="preserve">=1 and </w:t>
       </w:r>
       <w:r>
         <w:rPr>
@@ -1978,47 +2077,23 @@
           <w:sz w:val="24"/>
           <w:szCs w:val="24"/>
         </w:rPr>
-        <w:t xml:space="preserve"> &gt; </w:t>
-      </w:r>
-      <w:r>
-        <w:rPr>
-          <w:rFonts w:ascii="Times New Roman" w:hAnsi="Times New Roman" w:cs="Times New Roman"/>
-          <w:sz w:val="24"/>
-          <w:szCs w:val="24"/>
-        </w:rPr>
-        <w:t>α * 3</w:t>
-      </w:r>
-      <w:r>
-        <w:rPr>
-          <w:rFonts w:ascii="Times New Roman" w:hAnsi="Times New Roman" w:cs="Times New Roman"/>
-          <w:sz w:val="24"/>
-          <w:szCs w:val="24"/>
-        </w:rPr>
-        <w:t xml:space="preserve">, the path was </w:t>
-      </w:r>
-      <w:r>
-        <w:rPr>
-          <w:rFonts w:ascii="Times New Roman" w:hAnsi="Times New Roman" w:cs="Times New Roman"/>
-          <w:sz w:val="24"/>
-          <w:szCs w:val="24"/>
-        </w:rPr>
-        <w:t>affected</w:t>
-      </w:r>
-      <w:r>
-        <w:rPr>
-          <w:rFonts w:ascii="Times New Roman" w:hAnsi="Times New Roman" w:cs="Times New Roman"/>
-          <w:sz w:val="24"/>
-          <w:szCs w:val="24"/>
-        </w:rPr>
-        <w:t xml:space="preserve"> by visiting 2 more cells</w:t>
-      </w:r>
-      <w:r>
-        <w:rPr>
-          <w:rFonts w:ascii="Times New Roman" w:hAnsi="Times New Roman" w:cs="Times New Roman"/>
-          <w:sz w:val="24"/>
-          <w:szCs w:val="24"/>
-        </w:rPr>
-        <w:t xml:space="preserve">, straying off the optimal path where it seemed the agent was lost for 3 cells before returning to the optimal path. Since </w:t>
+        <w:t xml:space="preserve">=1000; </w:t>
+      </w:r>
+      <w:r>
+        <w:rPr>
+          <w:rFonts w:ascii="Times New Roman" w:hAnsi="Times New Roman" w:cs="Times New Roman"/>
+          <w:sz w:val="24"/>
+          <w:szCs w:val="24"/>
+        </w:rPr>
+        <w:t>α</w:t>
+      </w:r>
+      <w:r>
+        <w:rPr>
+          <w:rFonts w:ascii="Times New Roman" w:hAnsi="Times New Roman" w:cs="Times New Roman"/>
+          <w:sz w:val="24"/>
+          <w:szCs w:val="24"/>
+        </w:rPr>
+        <w:t xml:space="preserve">=0 and </w:t>
       </w:r>
       <w:r>
         <w:rPr>
@@ -2034,23 +2109,23 @@
           <w:sz w:val="24"/>
           <w:szCs w:val="24"/>
         </w:rPr>
-        <w:t xml:space="preserve"> </w:t>
-      </w:r>
-      <w:r>
-        <w:rPr>
-          <w:rFonts w:ascii="Times New Roman" w:hAnsi="Times New Roman" w:cs="Times New Roman"/>
-          <w:sz w:val="24"/>
-          <w:szCs w:val="24"/>
-        </w:rPr>
-        <w:t>can be considered the algorithm's bias towards states that are closer to goal</w:t>
-      </w:r>
-      <w:r>
-        <w:rPr>
-          <w:rFonts w:ascii="Times New Roman" w:hAnsi="Times New Roman" w:cs="Times New Roman"/>
-          <w:sz w:val="24"/>
-          <w:szCs w:val="24"/>
-        </w:rPr>
-        <w:t xml:space="preserve">, once </w:t>
+        <w:t xml:space="preserve">=1; </w:t>
+      </w:r>
+      <w:r>
+        <w:rPr>
+          <w:rFonts w:ascii="Times New Roman" w:hAnsi="Times New Roman" w:cs="Times New Roman"/>
+          <w:sz w:val="24"/>
+          <w:szCs w:val="24"/>
+        </w:rPr>
+        <w:t>α</w:t>
+      </w:r>
+      <w:r>
+        <w:rPr>
+          <w:rFonts w:ascii="Times New Roman" w:hAnsi="Times New Roman" w:cs="Times New Roman"/>
+          <w:sz w:val="24"/>
+          <w:szCs w:val="24"/>
+        </w:rPr>
+        <w:t xml:space="preserve">=0 and </w:t>
       </w:r>
       <w:r>
         <w:rPr>
@@ -2066,39 +2141,7 @@
           <w:sz w:val="24"/>
           <w:szCs w:val="24"/>
         </w:rPr>
-        <w:t xml:space="preserve"> &gt; </w:t>
-      </w:r>
-      <w:r>
-        <w:rPr>
-          <w:rFonts w:ascii="Times New Roman" w:hAnsi="Times New Roman" w:cs="Times New Roman"/>
-          <w:sz w:val="24"/>
-          <w:szCs w:val="24"/>
-        </w:rPr>
-        <w:t>α * 3</w:t>
-      </w:r>
-      <w:r>
-        <w:rPr>
-          <w:rFonts w:ascii="Times New Roman" w:hAnsi="Times New Roman" w:cs="Times New Roman"/>
-          <w:sz w:val="24"/>
-          <w:szCs w:val="24"/>
-        </w:rPr>
-        <w:t xml:space="preserve"> was reached at any point, as seen in the table below (</w:t>
-      </w:r>
-      <w:r>
-        <w:rPr>
-          <w:rFonts w:ascii="Times New Roman" w:hAnsi="Times New Roman" w:cs="Times New Roman"/>
-          <w:sz w:val="24"/>
-          <w:szCs w:val="24"/>
-        </w:rPr>
-        <w:t>α=1 and β=4</w:t>
-      </w:r>
-      <w:r>
-        <w:rPr>
-          <w:rFonts w:ascii="Times New Roman" w:hAnsi="Times New Roman" w:cs="Times New Roman"/>
-          <w:sz w:val="24"/>
-          <w:szCs w:val="24"/>
-        </w:rPr>
-        <w:t xml:space="preserve">; </w:t>
+        <w:t xml:space="preserve">=1000; </w:t>
       </w:r>
       <w:r>
         <w:rPr>
@@ -2114,7 +2157,7 @@
           <w:sz w:val="24"/>
           <w:szCs w:val="24"/>
         </w:rPr>
-        <w:t xml:space="preserve">=1 and </w:t>
+        <w:t xml:space="preserve">=7 and </w:t>
       </w:r>
       <w:r>
         <w:rPr>
@@ -2130,239 +2173,7 @@
           <w:sz w:val="24"/>
           <w:szCs w:val="24"/>
         </w:rPr>
-        <w:t>=</w:t>
-      </w:r>
-      <w:r>
-        <w:rPr>
-          <w:rFonts w:ascii="Times New Roman" w:hAnsi="Times New Roman" w:cs="Times New Roman"/>
-          <w:sz w:val="24"/>
-          <w:szCs w:val="24"/>
-        </w:rPr>
-        <w:t xml:space="preserve">100; </w:t>
-      </w:r>
-      <w:r>
-        <w:rPr>
-          <w:rFonts w:ascii="Times New Roman" w:hAnsi="Times New Roman" w:cs="Times New Roman"/>
-          <w:sz w:val="24"/>
-          <w:szCs w:val="24"/>
-        </w:rPr>
-        <w:t>α</w:t>
-      </w:r>
-      <w:r>
-        <w:rPr>
-          <w:rFonts w:ascii="Times New Roman" w:hAnsi="Times New Roman" w:cs="Times New Roman"/>
-          <w:sz w:val="24"/>
-          <w:szCs w:val="24"/>
-        </w:rPr>
-        <w:t>=</w:t>
-      </w:r>
-      <w:r>
-        <w:rPr>
-          <w:rFonts w:ascii="Times New Roman" w:hAnsi="Times New Roman" w:cs="Times New Roman"/>
-          <w:sz w:val="24"/>
-          <w:szCs w:val="24"/>
-        </w:rPr>
-        <w:t>1</w:t>
-      </w:r>
-      <w:r>
-        <w:rPr>
-          <w:rFonts w:ascii="Times New Roman" w:hAnsi="Times New Roman" w:cs="Times New Roman"/>
-          <w:sz w:val="24"/>
-          <w:szCs w:val="24"/>
-        </w:rPr>
-        <w:t xml:space="preserve"> and </w:t>
-      </w:r>
-      <w:r>
-        <w:rPr>
-          <w:rFonts w:ascii="Times New Roman" w:hAnsi="Times New Roman" w:cs="Times New Roman"/>
-          <w:sz w:val="24"/>
-          <w:szCs w:val="24"/>
-        </w:rPr>
-        <w:t>β</w:t>
-      </w:r>
-      <w:r>
-        <w:rPr>
-          <w:rFonts w:ascii="Times New Roman" w:hAnsi="Times New Roman" w:cs="Times New Roman"/>
-          <w:sz w:val="24"/>
-          <w:szCs w:val="24"/>
-        </w:rPr>
-        <w:t>=</w:t>
-      </w:r>
-      <w:r>
-        <w:rPr>
-          <w:rFonts w:ascii="Times New Roman" w:hAnsi="Times New Roman" w:cs="Times New Roman"/>
-          <w:sz w:val="24"/>
-          <w:szCs w:val="24"/>
-        </w:rPr>
-        <w:t xml:space="preserve">1000; </w:t>
-      </w:r>
-      <w:r>
-        <w:rPr>
-          <w:rFonts w:ascii="Times New Roman" w:hAnsi="Times New Roman" w:cs="Times New Roman"/>
-          <w:sz w:val="24"/>
-          <w:szCs w:val="24"/>
-        </w:rPr>
-        <w:t>α</w:t>
-      </w:r>
-      <w:r>
-        <w:rPr>
-          <w:rFonts w:ascii="Times New Roman" w:hAnsi="Times New Roman" w:cs="Times New Roman"/>
-          <w:sz w:val="24"/>
-          <w:szCs w:val="24"/>
-        </w:rPr>
-        <w:t>=</w:t>
-      </w:r>
-      <w:r>
-        <w:rPr>
-          <w:rFonts w:ascii="Times New Roman" w:hAnsi="Times New Roman" w:cs="Times New Roman"/>
-          <w:sz w:val="24"/>
-          <w:szCs w:val="24"/>
-        </w:rPr>
-        <w:t>0</w:t>
-      </w:r>
-      <w:r>
-        <w:rPr>
-          <w:rFonts w:ascii="Times New Roman" w:hAnsi="Times New Roman" w:cs="Times New Roman"/>
-          <w:sz w:val="24"/>
-          <w:szCs w:val="24"/>
-        </w:rPr>
-        <w:t xml:space="preserve"> and </w:t>
-      </w:r>
-      <w:r>
-        <w:rPr>
-          <w:rFonts w:ascii="Times New Roman" w:hAnsi="Times New Roman" w:cs="Times New Roman"/>
-          <w:sz w:val="24"/>
-          <w:szCs w:val="24"/>
-        </w:rPr>
-        <w:t>β</w:t>
-      </w:r>
-      <w:r>
-        <w:rPr>
-          <w:rFonts w:ascii="Times New Roman" w:hAnsi="Times New Roman" w:cs="Times New Roman"/>
-          <w:sz w:val="24"/>
-          <w:szCs w:val="24"/>
-        </w:rPr>
-        <w:t>=</w:t>
-      </w:r>
-      <w:r>
-        <w:rPr>
-          <w:rFonts w:ascii="Times New Roman" w:hAnsi="Times New Roman" w:cs="Times New Roman"/>
-          <w:sz w:val="24"/>
-          <w:szCs w:val="24"/>
-        </w:rPr>
-        <w:t xml:space="preserve">1; </w:t>
-      </w:r>
-      <w:r>
-        <w:rPr>
-          <w:rFonts w:ascii="Times New Roman" w:hAnsi="Times New Roman" w:cs="Times New Roman"/>
-          <w:sz w:val="24"/>
-          <w:szCs w:val="24"/>
-        </w:rPr>
-        <w:t>α</w:t>
-      </w:r>
-      <w:r>
-        <w:rPr>
-          <w:rFonts w:ascii="Times New Roman" w:hAnsi="Times New Roman" w:cs="Times New Roman"/>
-          <w:sz w:val="24"/>
-          <w:szCs w:val="24"/>
-        </w:rPr>
-        <w:t>=</w:t>
-      </w:r>
-      <w:r>
-        <w:rPr>
-          <w:rFonts w:ascii="Times New Roman" w:hAnsi="Times New Roman" w:cs="Times New Roman"/>
-          <w:sz w:val="24"/>
-          <w:szCs w:val="24"/>
-        </w:rPr>
-        <w:t>0</w:t>
-      </w:r>
-      <w:r>
-        <w:rPr>
-          <w:rFonts w:ascii="Times New Roman" w:hAnsi="Times New Roman" w:cs="Times New Roman"/>
-          <w:sz w:val="24"/>
-          <w:szCs w:val="24"/>
-        </w:rPr>
-        <w:t xml:space="preserve"> and </w:t>
-      </w:r>
-      <w:r>
-        <w:rPr>
-          <w:rFonts w:ascii="Times New Roman" w:hAnsi="Times New Roman" w:cs="Times New Roman"/>
-          <w:sz w:val="24"/>
-          <w:szCs w:val="24"/>
-        </w:rPr>
-        <w:t>β</w:t>
-      </w:r>
-      <w:r>
-        <w:rPr>
-          <w:rFonts w:ascii="Times New Roman" w:hAnsi="Times New Roman" w:cs="Times New Roman"/>
-          <w:sz w:val="24"/>
-          <w:szCs w:val="24"/>
-        </w:rPr>
-        <w:t>=</w:t>
-      </w:r>
-      <w:r>
-        <w:rPr>
-          <w:rFonts w:ascii="Times New Roman" w:hAnsi="Times New Roman" w:cs="Times New Roman"/>
-          <w:sz w:val="24"/>
-          <w:szCs w:val="24"/>
-        </w:rPr>
-        <w:t xml:space="preserve">1000; </w:t>
-      </w:r>
-      <w:r>
-        <w:rPr>
-          <w:rFonts w:ascii="Times New Roman" w:hAnsi="Times New Roman" w:cs="Times New Roman"/>
-          <w:sz w:val="24"/>
-          <w:szCs w:val="24"/>
-        </w:rPr>
-        <w:t>α</w:t>
-      </w:r>
-      <w:r>
-        <w:rPr>
-          <w:rFonts w:ascii="Times New Roman" w:hAnsi="Times New Roman" w:cs="Times New Roman"/>
-          <w:sz w:val="24"/>
-          <w:szCs w:val="24"/>
-        </w:rPr>
-        <w:t>=</w:t>
-      </w:r>
-      <w:r>
-        <w:rPr>
-          <w:rFonts w:ascii="Times New Roman" w:hAnsi="Times New Roman" w:cs="Times New Roman"/>
-          <w:sz w:val="24"/>
-          <w:szCs w:val="24"/>
-        </w:rPr>
-        <w:t>7</w:t>
-      </w:r>
-      <w:r>
-        <w:rPr>
-          <w:rFonts w:ascii="Times New Roman" w:hAnsi="Times New Roman" w:cs="Times New Roman"/>
-          <w:sz w:val="24"/>
-          <w:szCs w:val="24"/>
-        </w:rPr>
-        <w:t xml:space="preserve"> and </w:t>
-      </w:r>
-      <w:r>
-        <w:rPr>
-          <w:rFonts w:ascii="Times New Roman" w:hAnsi="Times New Roman" w:cs="Times New Roman"/>
-          <w:sz w:val="24"/>
-          <w:szCs w:val="24"/>
-        </w:rPr>
-        <w:t>β</w:t>
-      </w:r>
-      <w:r>
-        <w:rPr>
-          <w:rFonts w:ascii="Times New Roman" w:hAnsi="Times New Roman" w:cs="Times New Roman"/>
-          <w:sz w:val="24"/>
-          <w:szCs w:val="24"/>
-        </w:rPr>
-        <w:t>=</w:t>
-      </w:r>
-      <w:r>
-        <w:rPr>
-          <w:rFonts w:ascii="Times New Roman" w:hAnsi="Times New Roman" w:cs="Times New Roman"/>
-          <w:sz w:val="24"/>
-          <w:szCs w:val="24"/>
-        </w:rPr>
-        <w:t xml:space="preserve">22), this means that the algorithm is relying more on the heuristic. This was observed earlier in how Greedy BFS only relied on the </w:t>
+        <w:t xml:space="preserve">=22), this means that the algorithm is relying more on the heuristic. This was observed earlier in how Greedy BFS only relied on the </w:t>
       </w:r>
       <w:r>
         <w:rPr>
@@ -2752,15 +2563,7 @@
                 <w:sz w:val="24"/>
                 <w:szCs w:val="24"/>
               </w:rPr>
-              <w:t xml:space="preserve"> </w:t>
-            </w:r>
-            <w:r>
-              <w:rPr>
-                <w:rFonts w:ascii="Times New Roman" w:hAnsi="Times New Roman" w:cs="Times New Roman"/>
-                <w:sz w:val="24"/>
-                <w:szCs w:val="24"/>
-              </w:rPr>
-              <w:t>(</w:t>
+              <w:t xml:space="preserve"> (</w:t>
             </w:r>
             <w:r>
               <w:rPr>
@@ -2899,15 +2702,7 @@
                 <w:sz w:val="24"/>
                 <w:szCs w:val="24"/>
               </w:rPr>
-              <w:t xml:space="preserve"> </w:t>
-            </w:r>
-            <w:r>
-              <w:rPr>
-                <w:rFonts w:ascii="Times New Roman" w:hAnsi="Times New Roman" w:cs="Times New Roman"/>
-                <w:sz w:val="24"/>
-                <w:szCs w:val="24"/>
-              </w:rPr>
-              <w:t>(</w:t>
+              <w:t xml:space="preserve"> (</w:t>
             </w:r>
             <w:r>
               <w:rPr>
@@ -3046,15 +2841,7 @@
                 <w:sz w:val="24"/>
                 <w:szCs w:val="24"/>
               </w:rPr>
-              <w:t xml:space="preserve"> </w:t>
-            </w:r>
-            <w:r>
-              <w:rPr>
-                <w:rFonts w:ascii="Times New Roman" w:hAnsi="Times New Roman" w:cs="Times New Roman"/>
-                <w:sz w:val="24"/>
-                <w:szCs w:val="24"/>
-              </w:rPr>
-              <w:t>(</w:t>
+              <w:t xml:space="preserve"> (</w:t>
             </w:r>
             <w:r>
               <w:rPr>
@@ -3193,15 +2980,7 @@
                 <w:sz w:val="24"/>
                 <w:szCs w:val="24"/>
               </w:rPr>
-              <w:t xml:space="preserve"> </w:t>
-            </w:r>
-            <w:r>
-              <w:rPr>
-                <w:rFonts w:ascii="Times New Roman" w:hAnsi="Times New Roman" w:cs="Times New Roman"/>
-                <w:sz w:val="24"/>
-                <w:szCs w:val="24"/>
-              </w:rPr>
-              <w:t>(</w:t>
+              <w:t xml:space="preserve"> (</w:t>
             </w:r>
             <w:r>
               <w:rPr>
@@ -3380,15 +3159,7 @@
                 <w:sz w:val="24"/>
                 <w:szCs w:val="24"/>
               </w:rPr>
-              <w:t xml:space="preserve"> </w:t>
-            </w:r>
-            <w:r>
-              <w:rPr>
-                <w:rFonts w:ascii="Times New Roman" w:hAnsi="Times New Roman" w:cs="Times New Roman"/>
-                <w:sz w:val="24"/>
-                <w:szCs w:val="24"/>
-              </w:rPr>
-              <w:t>(</w:t>
+              <w:t xml:space="preserve"> (</w:t>
             </w:r>
             <w:r>
               <w:rPr>
@@ -3529,15 +3300,7 @@
                 <w:sz w:val="24"/>
                 <w:szCs w:val="24"/>
               </w:rPr>
-              <w:t>l</w:t>
-            </w:r>
-            <w:r>
-              <w:rPr>
-                <w:rFonts w:ascii="Times New Roman" w:hAnsi="Times New Roman" w:cs="Times New Roman"/>
-                <w:sz w:val="24"/>
-                <w:szCs w:val="24"/>
-              </w:rPr>
-              <w:t xml:space="preserve">. start/goal) </w:t>
+              <w:t xml:space="preserve">l. start/goal) </w:t>
             </w:r>
             <w:r>
               <w:rPr>
@@ -3593,15 +3356,7 @@
                 <w:sz w:val="24"/>
                 <w:szCs w:val="24"/>
               </w:rPr>
-              <w:t xml:space="preserve"> </w:t>
-            </w:r>
-            <w:r>
-              <w:rPr>
-                <w:rFonts w:ascii="Times New Roman" w:hAnsi="Times New Roman" w:cs="Times New Roman"/>
-                <w:sz w:val="24"/>
-                <w:szCs w:val="24"/>
-              </w:rPr>
-              <w:t>(</w:t>
+              <w:t xml:space="preserve"> (</w:t>
             </w:r>
             <w:r>
               <w:rPr>
@@ -3752,15 +3507,7 @@
                 <w:sz w:val="24"/>
                 <w:szCs w:val="24"/>
               </w:rPr>
-              <w:t xml:space="preserve"> </w:t>
-            </w:r>
-            <w:r>
-              <w:rPr>
-                <w:rFonts w:ascii="Times New Roman" w:hAnsi="Times New Roman" w:cs="Times New Roman"/>
-                <w:sz w:val="24"/>
-                <w:szCs w:val="24"/>
-              </w:rPr>
-              <w:t>(</w:t>
+              <w:t xml:space="preserve"> (</w:t>
             </w:r>
             <w:r>
               <w:rPr>
@@ -3901,15 +3648,7 @@
                 <w:sz w:val="24"/>
                 <w:szCs w:val="24"/>
               </w:rPr>
-              <w:t xml:space="preserve"> </w:t>
-            </w:r>
-            <w:r>
-              <w:rPr>
-                <w:rFonts w:ascii="Times New Roman" w:hAnsi="Times New Roman" w:cs="Times New Roman"/>
-                <w:sz w:val="24"/>
-                <w:szCs w:val="24"/>
-              </w:rPr>
-              <w:t>(</w:t>
+              <w:t xml:space="preserve"> (</w:t>
             </w:r>
             <w:r>
               <w:rPr>
@@ -4032,15 +3771,7 @@
                 <w:sz w:val="24"/>
                 <w:szCs w:val="24"/>
               </w:rPr>
-              <w:t xml:space="preserve"> </w:t>
-            </w:r>
-            <w:r>
-              <w:rPr>
-                <w:rFonts w:ascii="Times New Roman" w:hAnsi="Times New Roman" w:cs="Times New Roman"/>
-                <w:sz w:val="24"/>
-                <w:szCs w:val="24"/>
-              </w:rPr>
-              <w:t>(</w:t>
+              <w:t xml:space="preserve"> (</w:t>
             </w:r>
             <w:r>
               <w:rPr>
@@ -4173,15 +3904,7 @@
                 <w:sz w:val="24"/>
                 <w:szCs w:val="24"/>
               </w:rPr>
-              <w:t xml:space="preserve"> </w:t>
-            </w:r>
-            <w:r>
-              <w:rPr>
-                <w:rFonts w:ascii="Times New Roman" w:hAnsi="Times New Roman" w:cs="Times New Roman"/>
-                <w:sz w:val="24"/>
-                <w:szCs w:val="24"/>
-              </w:rPr>
-              <w:t>(</w:t>
+              <w:t xml:space="preserve"> (</w:t>
             </w:r>
             <w:r>
               <w:rPr>
@@ -4322,15 +4045,7 @@
                 <w:sz w:val="24"/>
                 <w:szCs w:val="24"/>
               </w:rPr>
-              <w:t xml:space="preserve"> </w:t>
-            </w:r>
-            <w:r>
-              <w:rPr>
-                <w:rFonts w:ascii="Times New Roman" w:hAnsi="Times New Roman" w:cs="Times New Roman"/>
-                <w:sz w:val="24"/>
-                <w:szCs w:val="24"/>
-              </w:rPr>
-              <w:t>(</w:t>
+              <w:t xml:space="preserve"> (</w:t>
             </w:r>
             <w:r>
               <w:rPr>
@@ -4461,15 +4176,7 @@
                 <w:sz w:val="24"/>
                 <w:szCs w:val="24"/>
               </w:rPr>
-              <w:t xml:space="preserve"> </w:t>
-            </w:r>
-            <w:r>
-              <w:rPr>
-                <w:rFonts w:ascii="Times New Roman" w:hAnsi="Times New Roman" w:cs="Times New Roman"/>
-                <w:sz w:val="24"/>
-                <w:szCs w:val="24"/>
-              </w:rPr>
-              <w:t>(</w:t>
+              <w:t xml:space="preserve"> (</w:t>
             </w:r>
             <w:r>
               <w:rPr>
@@ -4600,15 +4307,7 @@
                 <w:sz w:val="24"/>
                 <w:szCs w:val="24"/>
               </w:rPr>
-              <w:t xml:space="preserve"> </w:t>
-            </w:r>
-            <w:r>
-              <w:rPr>
-                <w:rFonts w:ascii="Times New Roman" w:hAnsi="Times New Roman" w:cs="Times New Roman"/>
-                <w:sz w:val="24"/>
-                <w:szCs w:val="24"/>
-              </w:rPr>
-              <w:t>(</w:t>
+              <w:t xml:space="preserve"> (</w:t>
             </w:r>
             <w:r>
               <w:rPr>
@@ -4733,15 +4432,7 @@
                 <w:sz w:val="24"/>
                 <w:szCs w:val="24"/>
               </w:rPr>
-              <w:t xml:space="preserve"> </w:t>
-            </w:r>
-            <w:r>
-              <w:rPr>
-                <w:rFonts w:ascii="Times New Roman" w:hAnsi="Times New Roman" w:cs="Times New Roman"/>
-                <w:sz w:val="24"/>
-                <w:szCs w:val="24"/>
-              </w:rPr>
-              <w:t>(</w:t>
+              <w:t xml:space="preserve"> (</w:t>
             </w:r>
             <w:r>
               <w:rPr>
@@ -4791,6 +4482,7 @@
       <w:r>
         <w:rPr>
           <w:rFonts w:ascii="Times New Roman" w:hAnsi="Times New Roman" w:cs="Times New Roman"/>
+          <w:noProof/>
           <w:sz w:val="24"/>
           <w:szCs w:val="24"/>
         </w:rPr>
@@ -4907,10 +4599,7 @@
         <w:t xml:space="preserve">: Path Traversed when </w:t>
       </w:r>
       <w:r>
-        <w:t>β</w:t>
-      </w:r>
-      <w:r>
-        <w:t xml:space="preserve"> </w:t>
+        <w:t xml:space="preserve">β </w:t>
       </w:r>
       <w:r>
         <w:t xml:space="preserve">&gt; </w:t>
@@ -4930,6 +4619,7 @@
       <w:r>
         <w:rPr>
           <w:rFonts w:ascii="Times New Roman" w:hAnsi="Times New Roman" w:cs="Times New Roman"/>
+          <w:noProof/>
           <w:sz w:val="24"/>
           <w:szCs w:val="24"/>
         </w:rPr>
@@ -5152,6 +4842,7 @@
       <w:r>
         <w:rPr>
           <w:rFonts w:ascii="Times New Roman" w:hAnsi="Times New Roman" w:cs="Times New Roman"/>
+          <w:noProof/>
           <w:sz w:val="24"/>
           <w:szCs w:val="24"/>
         </w:rPr>
@@ -6057,6 +5748,7 @@
   <w:style w:type="character" w:default="1" w:styleId="DefaultParagraphFont">
     <w:name w:val="Default Paragraph Font"/>
     <w:uiPriority w:val="1"/>
+    <w:semiHidden/>
     <w:unhideWhenUsed/>
   </w:style>
   <w:style w:type="table" w:default="1" w:styleId="TableNormal">

</xml_diff>